<commit_message>
Design Model and Data Model
</commit_message>
<xml_diff>
--- a/doc/Project_Analysis_and_Design_Document.docx
+++ b/doc/Project_Analysis_and_Design_Document.docx
@@ -10,27 +10,14 @@
           <w:rFonts w:ascii="Times New Roman" w:hAnsi="Times New Roman"/>
         </w:rPr>
       </w:pPr>
-      <w:r>
-        <w:fldChar w:fldCharType="begin"/>
-      </w:r>
-      <w:r>
-        <w:instrText xml:space="preserve"> SUBJECT  \* MERGEFORMAT </w:instrText>
-      </w:r>
-      <w:r>
-        <w:fldChar w:fldCharType="separate"/>
-      </w:r>
-      <w:r>
-        <w:rPr>
-          <w:rFonts w:ascii="Times New Roman" w:hAnsi="Times New Roman"/>
-        </w:rPr>
-        <w:t>Grocery Shopping Android Application</w:t>
-      </w:r>
-      <w:r>
-        <w:rPr>
-          <w:rFonts w:ascii="Times New Roman" w:hAnsi="Times New Roman"/>
-        </w:rPr>
-        <w:fldChar w:fldCharType="end"/>
-      </w:r>
+      <w:fldSimple w:instr=" SUBJECT  \* MERGEFORMAT ">
+        <w:r>
+          <w:rPr>
+            <w:rFonts w:ascii="Times New Roman" w:hAnsi="Times New Roman"/>
+          </w:rPr>
+          <w:t>Grocery Shopping Android Application</w:t>
+        </w:r>
+      </w:fldSimple>
     </w:p>
     <w:p>
       <w:pPr>
@@ -304,6 +291,9 @@
             <w:pPr>
               <w:pStyle w:val="Tabletext"/>
             </w:pPr>
+            <w:r>
+              <w:t>25/04/2018</w:t>
+            </w:r>
           </w:p>
         </w:tc>
         <w:tc>
@@ -314,6 +304,9 @@
             <w:pPr>
               <w:pStyle w:val="Tabletext"/>
             </w:pPr>
+            <w:r>
+              <w:t>1.1</w:t>
+            </w:r>
           </w:p>
         </w:tc>
         <w:tc>
@@ -324,6 +317,9 @@
             <w:pPr>
               <w:pStyle w:val="Tabletext"/>
             </w:pPr>
+            <w:r>
+              <w:t>Design Model and Data Model</w:t>
+            </w:r>
           </w:p>
         </w:tc>
         <w:tc>
@@ -334,6 +330,9 @@
             <w:pPr>
               <w:pStyle w:val="Tabletext"/>
             </w:pPr>
+            <w:r>
+              <w:t>Cordea Corina</w:t>
+            </w:r>
           </w:p>
         </w:tc>
       </w:tr>
@@ -455,7 +454,6 @@
           <w:noProof/>
           <w:sz w:val="22"/>
           <w:szCs w:val="22"/>
-          <w:lang w:val="ro-RO" w:eastAsia="ro-RO"/>
         </w:rPr>
       </w:pPr>
       <w:r>
@@ -479,7 +477,6 @@
           <w:noProof/>
           <w:sz w:val="22"/>
           <w:szCs w:val="22"/>
-          <w:lang w:val="ro-RO" w:eastAsia="ro-RO"/>
         </w:rPr>
         <w:tab/>
       </w:r>
@@ -505,7 +502,7 @@
         <w:rPr>
           <w:noProof/>
         </w:rPr>
-        <w:instrText xml:space="preserve"> PAGEREF _Toc285793954 \h </w:instrText>
+        <w:instrText xml:space="preserve"> PAGEREF _Toc512441641 \h </w:instrText>
       </w:r>
       <w:r>
         <w:rPr>
@@ -542,7 +539,6 @@
           <w:noProof/>
           <w:sz w:val="22"/>
           <w:szCs w:val="22"/>
-          <w:lang w:val="ro-RO" w:eastAsia="ro-RO"/>
         </w:rPr>
       </w:pPr>
       <w:r>
@@ -557,7 +553,6 @@
           <w:noProof/>
           <w:sz w:val="22"/>
           <w:szCs w:val="22"/>
-          <w:lang w:val="ro-RO" w:eastAsia="ro-RO"/>
         </w:rPr>
         <w:tab/>
       </w:r>
@@ -583,7 +578,7 @@
         <w:rPr>
           <w:noProof/>
         </w:rPr>
-        <w:instrText xml:space="preserve"> PAGEREF _Toc285793955 \h </w:instrText>
+        <w:instrText xml:space="preserve"> PAGEREF _Toc512441642 \h </w:instrText>
       </w:r>
       <w:r>
         <w:rPr>
@@ -620,7 +615,6 @@
           <w:noProof/>
           <w:sz w:val="22"/>
           <w:szCs w:val="22"/>
-          <w:lang w:val="ro-RO" w:eastAsia="ro-RO"/>
         </w:rPr>
       </w:pPr>
       <w:r>
@@ -635,7 +629,6 @@
           <w:noProof/>
           <w:sz w:val="22"/>
           <w:szCs w:val="22"/>
-          <w:lang w:val="ro-RO" w:eastAsia="ro-RO"/>
         </w:rPr>
         <w:tab/>
       </w:r>
@@ -661,7 +654,7 @@
         <w:rPr>
           <w:noProof/>
         </w:rPr>
-        <w:instrText xml:space="preserve"> PAGEREF _Toc285793956 \h </w:instrText>
+        <w:instrText xml:space="preserve"> PAGEREF _Toc512441643 \h </w:instrText>
       </w:r>
       <w:r>
         <w:rPr>
@@ -698,7 +691,6 @@
           <w:noProof/>
           <w:sz w:val="22"/>
           <w:szCs w:val="22"/>
-          <w:lang w:val="ro-RO" w:eastAsia="ro-RO"/>
         </w:rPr>
       </w:pPr>
       <w:r>
@@ -713,7 +705,6 @@
           <w:noProof/>
           <w:sz w:val="22"/>
           <w:szCs w:val="22"/>
-          <w:lang w:val="ro-RO" w:eastAsia="ro-RO"/>
         </w:rPr>
         <w:tab/>
       </w:r>
@@ -739,7 +730,7 @@
         <w:rPr>
           <w:noProof/>
         </w:rPr>
-        <w:instrText xml:space="preserve"> PAGEREF _Toc285793957 \h </w:instrText>
+        <w:instrText xml:space="preserve"> PAGEREF _Toc512441644 \h </w:instrText>
       </w:r>
       <w:r>
         <w:rPr>
@@ -776,7 +767,6 @@
           <w:noProof/>
           <w:sz w:val="22"/>
           <w:szCs w:val="22"/>
-          <w:lang w:val="ro-RO" w:eastAsia="ro-RO"/>
         </w:rPr>
       </w:pPr>
       <w:r>
@@ -791,7 +781,6 @@
           <w:noProof/>
           <w:sz w:val="22"/>
           <w:szCs w:val="22"/>
-          <w:lang w:val="ro-RO" w:eastAsia="ro-RO"/>
         </w:rPr>
         <w:tab/>
       </w:r>
@@ -817,7 +806,7 @@
         <w:rPr>
           <w:noProof/>
         </w:rPr>
-        <w:instrText xml:space="preserve"> PAGEREF _Toc285793958 \h </w:instrText>
+        <w:instrText xml:space="preserve"> PAGEREF _Toc512441645 \h </w:instrText>
       </w:r>
       <w:r>
         <w:rPr>
@@ -854,7 +843,6 @@
           <w:noProof/>
           <w:sz w:val="22"/>
           <w:szCs w:val="22"/>
-          <w:lang w:val="ro-RO" w:eastAsia="ro-RO"/>
         </w:rPr>
       </w:pPr>
       <w:r>
@@ -869,7 +857,6 @@
           <w:noProof/>
           <w:sz w:val="22"/>
           <w:szCs w:val="22"/>
-          <w:lang w:val="ro-RO" w:eastAsia="ro-RO"/>
         </w:rPr>
         <w:tab/>
       </w:r>
@@ -895,7 +882,7 @@
         <w:rPr>
           <w:noProof/>
         </w:rPr>
-        <w:instrText xml:space="preserve"> PAGEREF _Toc285793959 \h </w:instrText>
+        <w:instrText xml:space="preserve"> PAGEREF _Toc512441646 \h </w:instrText>
       </w:r>
       <w:r>
         <w:rPr>
@@ -932,7 +919,6 @@
           <w:noProof/>
           <w:sz w:val="22"/>
           <w:szCs w:val="22"/>
-          <w:lang w:val="ro-RO" w:eastAsia="ro-RO"/>
         </w:rPr>
       </w:pPr>
       <w:r>
@@ -947,7 +933,6 @@
           <w:noProof/>
           <w:sz w:val="22"/>
           <w:szCs w:val="22"/>
-          <w:lang w:val="ro-RO" w:eastAsia="ro-RO"/>
         </w:rPr>
         <w:tab/>
       </w:r>
@@ -973,7 +958,7 @@
         <w:rPr>
           <w:noProof/>
         </w:rPr>
-        <w:instrText xml:space="preserve"> PAGEREF _Toc285793960 \h </w:instrText>
+        <w:instrText xml:space="preserve"> PAGEREF _Toc512441647 \h </w:instrText>
       </w:r>
       <w:r>
         <w:rPr>
@@ -1010,7 +995,6 @@
           <w:noProof/>
           <w:sz w:val="22"/>
           <w:szCs w:val="22"/>
-          <w:lang w:val="ro-RO" w:eastAsia="ro-RO"/>
         </w:rPr>
       </w:pPr>
       <w:r>
@@ -1025,7 +1009,6 @@
           <w:noProof/>
           <w:sz w:val="22"/>
           <w:szCs w:val="22"/>
-          <w:lang w:val="ro-RO" w:eastAsia="ro-RO"/>
         </w:rPr>
         <w:tab/>
       </w:r>
@@ -1051,7 +1034,7 @@
         <w:rPr>
           <w:noProof/>
         </w:rPr>
-        <w:instrText xml:space="preserve"> PAGEREF _Toc285793961 \h </w:instrText>
+        <w:instrText xml:space="preserve"> PAGEREF _Toc512441648 \h </w:instrText>
       </w:r>
       <w:r>
         <w:rPr>
@@ -1088,7 +1071,6 @@
           <w:noProof/>
           <w:sz w:val="22"/>
           <w:szCs w:val="22"/>
-          <w:lang w:val="ro-RO" w:eastAsia="ro-RO"/>
         </w:rPr>
       </w:pPr>
       <w:r>
@@ -1103,7 +1085,6 @@
           <w:noProof/>
           <w:sz w:val="22"/>
           <w:szCs w:val="22"/>
-          <w:lang w:val="ro-RO" w:eastAsia="ro-RO"/>
         </w:rPr>
         <w:tab/>
       </w:r>
@@ -1129,7 +1110,7 @@
         <w:rPr>
           <w:noProof/>
         </w:rPr>
-        <w:instrText xml:space="preserve"> PAGEREF _Toc285793962 \h </w:instrText>
+        <w:instrText xml:space="preserve"> PAGEREF _Toc512441649 \h </w:instrText>
       </w:r>
       <w:r>
         <w:rPr>
@@ -1166,7 +1147,6 @@
           <w:noProof/>
           <w:sz w:val="22"/>
           <w:szCs w:val="22"/>
-          <w:lang w:val="ro-RO" w:eastAsia="ro-RO"/>
         </w:rPr>
       </w:pPr>
       <w:r>
@@ -1181,7 +1161,6 @@
           <w:noProof/>
           <w:sz w:val="22"/>
           <w:szCs w:val="22"/>
-          <w:lang w:val="ro-RO" w:eastAsia="ro-RO"/>
         </w:rPr>
         <w:tab/>
       </w:r>
@@ -1207,7 +1186,7 @@
         <w:rPr>
           <w:noProof/>
         </w:rPr>
-        <w:instrText xml:space="preserve"> PAGEREF _Toc285793963 \h </w:instrText>
+        <w:instrText xml:space="preserve"> PAGEREF _Toc512441650 \h </w:instrText>
       </w:r>
       <w:r>
         <w:rPr>
@@ -1244,7 +1223,6 @@
           <w:noProof/>
           <w:sz w:val="22"/>
           <w:szCs w:val="22"/>
-          <w:lang w:val="ro-RO" w:eastAsia="ro-RO"/>
         </w:rPr>
       </w:pPr>
       <w:r>
@@ -1259,7 +1237,6 @@
           <w:noProof/>
           <w:sz w:val="22"/>
           <w:szCs w:val="22"/>
-          <w:lang w:val="ro-RO" w:eastAsia="ro-RO"/>
         </w:rPr>
         <w:tab/>
       </w:r>
@@ -1285,7 +1262,7 @@
         <w:rPr>
           <w:noProof/>
         </w:rPr>
-        <w:instrText xml:space="preserve"> PAGEREF _Toc285793964 \h </w:instrText>
+        <w:instrText xml:space="preserve"> PAGEREF _Toc512441651 \h </w:instrText>
       </w:r>
       <w:r>
         <w:rPr>
@@ -1322,7 +1299,6 @@
           <w:noProof/>
           <w:sz w:val="22"/>
           <w:szCs w:val="22"/>
-          <w:lang w:val="ro-RO" w:eastAsia="ro-RO"/>
         </w:rPr>
       </w:pPr>
       <w:r>
@@ -1337,7 +1313,6 @@
           <w:noProof/>
           <w:sz w:val="22"/>
           <w:szCs w:val="22"/>
-          <w:lang w:val="ro-RO" w:eastAsia="ro-RO"/>
         </w:rPr>
         <w:tab/>
       </w:r>
@@ -1363,7 +1338,7 @@
         <w:rPr>
           <w:noProof/>
         </w:rPr>
-        <w:instrText xml:space="preserve"> PAGEREF _Toc285793965 \h </w:instrText>
+        <w:instrText xml:space="preserve"> PAGEREF _Toc512441652 \h </w:instrText>
       </w:r>
       <w:r>
         <w:rPr>
@@ -1380,7 +1355,7 @@
         <w:rPr>
           <w:noProof/>
         </w:rPr>
-        <w:t>7</w:t>
+        <w:t>8</w:t>
       </w:r>
       <w:r>
         <w:rPr>
@@ -1400,7 +1375,6 @@
           <w:noProof/>
           <w:sz w:val="22"/>
           <w:szCs w:val="22"/>
-          <w:lang w:val="ro-RO" w:eastAsia="ro-RO"/>
         </w:rPr>
       </w:pPr>
       <w:r>
@@ -1415,7 +1389,6 @@
           <w:noProof/>
           <w:sz w:val="22"/>
           <w:szCs w:val="22"/>
-          <w:lang w:val="ro-RO" w:eastAsia="ro-RO"/>
         </w:rPr>
         <w:tab/>
       </w:r>
@@ -1441,7 +1414,7 @@
         <w:rPr>
           <w:noProof/>
         </w:rPr>
-        <w:instrText xml:space="preserve"> PAGEREF _Toc285793966 \h </w:instrText>
+        <w:instrText xml:space="preserve"> PAGEREF _Toc512441653 \h </w:instrText>
       </w:r>
       <w:r>
         <w:rPr>
@@ -1458,7 +1431,7 @@
         <w:rPr>
           <w:noProof/>
         </w:rPr>
-        <w:t>7</w:t>
+        <w:t>8</w:t>
       </w:r>
       <w:r>
         <w:rPr>
@@ -1478,7 +1451,6 @@
           <w:noProof/>
           <w:sz w:val="22"/>
           <w:szCs w:val="22"/>
-          <w:lang w:val="ro-RO" w:eastAsia="ro-RO"/>
         </w:rPr>
       </w:pPr>
       <w:r>
@@ -1493,7 +1465,6 @@
           <w:noProof/>
           <w:sz w:val="22"/>
           <w:szCs w:val="22"/>
-          <w:lang w:val="ro-RO" w:eastAsia="ro-RO"/>
         </w:rPr>
         <w:tab/>
       </w:r>
@@ -1519,7 +1490,7 @@
         <w:rPr>
           <w:noProof/>
         </w:rPr>
-        <w:instrText xml:space="preserve"> PAGEREF _Toc285793967 \h </w:instrText>
+        <w:instrText xml:space="preserve"> PAGEREF _Toc512441654 \h </w:instrText>
       </w:r>
       <w:r>
         <w:rPr>
@@ -1536,7 +1507,7 @@
         <w:rPr>
           <w:noProof/>
         </w:rPr>
-        <w:t>7</w:t>
+        <w:t>9</w:t>
       </w:r>
       <w:r>
         <w:rPr>
@@ -1556,7 +1527,6 @@
           <w:noProof/>
           <w:sz w:val="22"/>
           <w:szCs w:val="22"/>
-          <w:lang w:val="ro-RO" w:eastAsia="ro-RO"/>
         </w:rPr>
       </w:pPr>
       <w:r>
@@ -1571,7 +1541,6 @@
           <w:noProof/>
           <w:sz w:val="22"/>
           <w:szCs w:val="22"/>
-          <w:lang w:val="ro-RO" w:eastAsia="ro-RO"/>
         </w:rPr>
         <w:tab/>
       </w:r>
@@ -1597,7 +1566,7 @@
         <w:rPr>
           <w:noProof/>
         </w:rPr>
-        <w:instrText xml:space="preserve"> PAGEREF _Toc285793968 \h </w:instrText>
+        <w:instrText xml:space="preserve"> PAGEREF _Toc512441655 \h </w:instrText>
       </w:r>
       <w:r>
         <w:rPr>
@@ -1614,7 +1583,7 @@
         <w:rPr>
           <w:noProof/>
         </w:rPr>
-        <w:t>7</w:t>
+        <w:t>9</w:t>
       </w:r>
       <w:r>
         <w:rPr>
@@ -1634,7 +1603,6 @@
           <w:noProof/>
           <w:sz w:val="22"/>
           <w:szCs w:val="22"/>
-          <w:lang w:val="ro-RO" w:eastAsia="ro-RO"/>
         </w:rPr>
       </w:pPr>
       <w:r>
@@ -1649,7 +1617,6 @@
           <w:noProof/>
           <w:sz w:val="22"/>
           <w:szCs w:val="22"/>
-          <w:lang w:val="ro-RO" w:eastAsia="ro-RO"/>
         </w:rPr>
         <w:tab/>
       </w:r>
@@ -1675,7 +1642,7 @@
         <w:rPr>
           <w:noProof/>
         </w:rPr>
-        <w:instrText xml:space="preserve"> PAGEREF _Toc285793969 \h </w:instrText>
+        <w:instrText xml:space="preserve"> PAGEREF _Toc512441656 \h </w:instrText>
       </w:r>
       <w:r>
         <w:rPr>
@@ -1692,7 +1659,7 @@
         <w:rPr>
           <w:noProof/>
         </w:rPr>
-        <w:t>7</w:t>
+        <w:t>9</w:t>
       </w:r>
       <w:r>
         <w:rPr>
@@ -1712,9 +1679,10 @@
           <w:noProof/>
           <w:sz w:val="22"/>
           <w:szCs w:val="22"/>
-          <w:lang w:val="ro-RO" w:eastAsia="ro-RO"/>
-        </w:rPr>
-      </w:pPr>
+        </w:rPr>
+      </w:pPr>
+      <w:bookmarkStart w:id="0" w:name="_GoBack"/>
+      <w:bookmarkEnd w:id="0"/>
       <w:r>
         <w:rPr>
           <w:noProof/>
@@ -1727,7 +1695,6 @@
           <w:noProof/>
           <w:sz w:val="22"/>
           <w:szCs w:val="22"/>
-          <w:lang w:val="ro-RO" w:eastAsia="ro-RO"/>
         </w:rPr>
         <w:tab/>
       </w:r>
@@ -1753,7 +1720,7 @@
         <w:rPr>
           <w:noProof/>
         </w:rPr>
-        <w:instrText xml:space="preserve"> PAGEREF _Toc285793971 \h </w:instrText>
+        <w:instrText xml:space="preserve"> PAGEREF _Toc512441658 \h </w:instrText>
       </w:r>
       <w:r>
         <w:rPr>
@@ -1770,7 +1737,7 @@
         <w:rPr>
           <w:noProof/>
         </w:rPr>
-        <w:t>7</w:t>
+        <w:t>9</w:t>
       </w:r>
       <w:r>
         <w:rPr>
@@ -1790,7 +1757,6 @@
           <w:noProof/>
           <w:sz w:val="22"/>
           <w:szCs w:val="22"/>
-          <w:lang w:val="ro-RO" w:eastAsia="ro-RO"/>
         </w:rPr>
       </w:pPr>
       <w:r>
@@ -1805,7 +1771,6 @@
           <w:noProof/>
           <w:sz w:val="22"/>
           <w:szCs w:val="22"/>
-          <w:lang w:val="ro-RO" w:eastAsia="ro-RO"/>
         </w:rPr>
         <w:tab/>
       </w:r>
@@ -1831,7 +1796,7 @@
         <w:rPr>
           <w:noProof/>
         </w:rPr>
-        <w:instrText xml:space="preserve"> PAGEREF _Toc285793972 \h </w:instrText>
+        <w:instrText xml:space="preserve"> PAGEREF _Toc512441659 \h </w:instrText>
       </w:r>
       <w:r>
         <w:rPr>
@@ -1848,7 +1813,7 @@
         <w:rPr>
           <w:noProof/>
         </w:rPr>
-        <w:t>7</w:t>
+        <w:t>9</w:t>
       </w:r>
       <w:r>
         <w:rPr>
@@ -1868,7 +1833,6 @@
           <w:noProof/>
           <w:sz w:val="22"/>
           <w:szCs w:val="22"/>
-          <w:lang w:val="ro-RO" w:eastAsia="ro-RO"/>
         </w:rPr>
       </w:pPr>
       <w:r>
@@ -1883,7 +1847,6 @@
           <w:noProof/>
           <w:sz w:val="22"/>
           <w:szCs w:val="22"/>
-          <w:lang w:val="ro-RO" w:eastAsia="ro-RO"/>
         </w:rPr>
         <w:tab/>
       </w:r>
@@ -1909,7 +1872,7 @@
         <w:rPr>
           <w:noProof/>
         </w:rPr>
-        <w:instrText xml:space="preserve"> PAGEREF _Toc285793973 \h </w:instrText>
+        <w:instrText xml:space="preserve"> PAGEREF _Toc512441660 \h </w:instrText>
       </w:r>
       <w:r>
         <w:rPr>
@@ -1926,7 +1889,7 @@
         <w:rPr>
           <w:noProof/>
         </w:rPr>
-        <w:t>7</w:t>
+        <w:t>9</w:t>
       </w:r>
       <w:r>
         <w:rPr>
@@ -1946,7 +1909,6 @@
           <w:noProof/>
           <w:sz w:val="22"/>
           <w:szCs w:val="22"/>
-          <w:lang w:val="ro-RO" w:eastAsia="ro-RO"/>
         </w:rPr>
       </w:pPr>
       <w:r>
@@ -1961,7 +1923,6 @@
           <w:noProof/>
           <w:sz w:val="22"/>
           <w:szCs w:val="22"/>
-          <w:lang w:val="ro-RO" w:eastAsia="ro-RO"/>
         </w:rPr>
         <w:tab/>
       </w:r>
@@ -1987,7 +1948,7 @@
         <w:rPr>
           <w:noProof/>
         </w:rPr>
-        <w:instrText xml:space="preserve"> PAGEREF _Toc285793974 \h </w:instrText>
+        <w:instrText xml:space="preserve"> PAGEREF _Toc512441661 \h </w:instrText>
       </w:r>
       <w:r>
         <w:rPr>
@@ -2004,7 +1965,7 @@
         <w:rPr>
           <w:noProof/>
         </w:rPr>
-        <w:t>7</w:t>
+        <w:t>9</w:t>
       </w:r>
       <w:r>
         <w:rPr>
@@ -2053,14 +2014,14 @@
           <w:rFonts w:ascii="Times New Roman" w:hAnsi="Times New Roman"/>
         </w:rPr>
       </w:pPr>
-      <w:bookmarkStart w:id="0" w:name="_Toc285793954"/>
+      <w:bookmarkStart w:id="1" w:name="_Toc512441641"/>
       <w:r>
         <w:rPr>
           <w:rFonts w:ascii="Times New Roman" w:hAnsi="Times New Roman"/>
         </w:rPr>
         <w:t>Project Specification</w:t>
       </w:r>
-      <w:bookmarkEnd w:id="0"/>
+      <w:bookmarkEnd w:id="1"/>
     </w:p>
     <w:p>
       <w:pPr>
@@ -2169,7 +2130,7 @@
           <w:rFonts w:ascii="Times New Roman" w:hAnsi="Times New Roman"/>
         </w:rPr>
       </w:pPr>
-      <w:bookmarkStart w:id="1" w:name="_Toc285793955"/>
+      <w:bookmarkStart w:id="2" w:name="_Toc512441642"/>
       <w:r>
         <w:rPr>
           <w:rFonts w:ascii="Times New Roman" w:hAnsi="Times New Roman"/>
@@ -2182,7 +2143,7 @@
         </w:rPr>
         <w:t>.1</w:t>
       </w:r>
-      <w:bookmarkEnd w:id="1"/>
+      <w:bookmarkEnd w:id="2"/>
     </w:p>
     <w:p>
       <w:pPr>
@@ -2191,14 +2152,14 @@
           <w:rFonts w:ascii="Times New Roman" w:hAnsi="Times New Roman"/>
         </w:rPr>
       </w:pPr>
-      <w:bookmarkStart w:id="2" w:name="_Toc285793956"/>
+      <w:bookmarkStart w:id="3" w:name="_Toc512441643"/>
       <w:r>
         <w:rPr>
           <w:rFonts w:ascii="Times New Roman" w:hAnsi="Times New Roman"/>
         </w:rPr>
         <w:t>Domain Model</w:t>
       </w:r>
-      <w:bookmarkEnd w:id="2"/>
+      <w:bookmarkEnd w:id="3"/>
     </w:p>
     <w:p>
       <w:pPr>
@@ -2354,7 +2315,7 @@
           <w:rFonts w:ascii="Times New Roman" w:hAnsi="Times New Roman"/>
         </w:rPr>
       </w:pPr>
-      <w:bookmarkStart w:id="3" w:name="_Toc285793957"/>
+      <w:bookmarkStart w:id="4" w:name="_Toc512441644"/>
       <w:r>
         <w:rPr>
           <w:rFonts w:ascii="Times New Roman" w:hAnsi="Times New Roman"/>
@@ -2362,7 +2323,7 @@
         <w:lastRenderedPageBreak/>
         <w:t>Architectural Design</w:t>
       </w:r>
-      <w:bookmarkEnd w:id="3"/>
+      <w:bookmarkEnd w:id="4"/>
     </w:p>
     <w:p>
       <w:pPr>
@@ -2371,14 +2332,14 @@
           <w:rFonts w:ascii="Times New Roman" w:hAnsi="Times New Roman"/>
         </w:rPr>
       </w:pPr>
-      <w:bookmarkStart w:id="4" w:name="_Toc285793958"/>
+      <w:bookmarkStart w:id="5" w:name="_Toc512441645"/>
       <w:r>
         <w:rPr>
           <w:rFonts w:ascii="Times New Roman" w:hAnsi="Times New Roman"/>
         </w:rPr>
         <w:t>Conceptual Architecture</w:t>
       </w:r>
-      <w:bookmarkEnd w:id="4"/>
+      <w:bookmarkEnd w:id="5"/>
     </w:p>
     <w:p>
       <w:pPr>
@@ -2407,69 +2368,34 @@
           <w:sz w:val="22"/>
           <w:szCs w:val="22"/>
         </w:rPr>
-        <w:t xml:space="preserve"> used to structure the application by dividing it into groups of subtasks based on their functional responsibility. More specifically, the application is divided in 3 lay</w:t>
+        <w:t xml:space="preserve"> used to structure the application by dividing it into groups of subtasks based on their functional responsibility. More specifically, the application is divided in 3 layers (bottom to top): data layer which provides access to the data stored in a database, business logic layer which implements the main functionality of the system and presentation layer which contains the user oriented functionality</w:t>
       </w:r>
       <w:r>
         <w:rPr>
           <w:sz w:val="22"/>
           <w:szCs w:val="22"/>
         </w:rPr>
-        <w:t>ers (bottom to top): data layer which provides access to the data stored in a database</w:t>
+        <w:t xml:space="preserve"> and manages the interaction between the user and the system</w:t>
       </w:r>
       <w:r>
         <w:rPr>
           <w:sz w:val="22"/>
           <w:szCs w:val="22"/>
         </w:rPr>
-        <w:t>, business logic</w:t>
+        <w:t>. Each layer can only access the one beneath it. By using this pattern, the maintainabi</w:t>
       </w:r>
       <w:r>
         <w:rPr>
           <w:sz w:val="22"/>
           <w:szCs w:val="22"/>
         </w:rPr>
-        <w:t xml:space="preserve"> layer which implements the main functionality of the system</w:t>
+        <w:t>lity of the application and</w:t>
       </w:r>
       <w:r>
         <w:rPr>
           <w:sz w:val="22"/>
           <w:szCs w:val="22"/>
         </w:rPr>
-        <w:t xml:space="preserve"> and presentation layer</w:t>
-      </w:r>
-      <w:r>
-        <w:rPr>
-          <w:sz w:val="22"/>
-          <w:szCs w:val="22"/>
-        </w:rPr>
-        <w:t xml:space="preserve"> which contains the user oriented functionality</w:t>
-      </w:r>
-      <w:r>
-        <w:rPr>
-          <w:sz w:val="22"/>
-          <w:szCs w:val="22"/>
-        </w:rPr>
-        <w:t xml:space="preserve"> and manages the interaction between the user and the system</w:t>
-      </w:r>
-      <w:r>
-        <w:rPr>
-          <w:sz w:val="22"/>
-          <w:szCs w:val="22"/>
-        </w:rPr>
-        <w:t>. Each layer can only access the one beneath it. By using this pattern, the maintainabi</w:t>
-      </w:r>
-      <w:r>
-        <w:rPr>
-          <w:sz w:val="22"/>
-          <w:szCs w:val="22"/>
-        </w:rPr>
-        <w:t>lity of the application and</w:t>
-      </w:r>
-      <w:r>
-        <w:rPr>
-          <w:sz w:val="22"/>
-          <w:szCs w:val="22"/>
-        </w:rPr>
         <w:t xml:space="preserve"> the reusability of components are considerably increased.  </w:t>
       </w:r>
     </w:p>
@@ -2486,7 +2412,7 @@
           <w:color w:val="943634"/>
         </w:rPr>
         <w:drawing>
-          <wp:anchor distT="0" distB="0" distL="114300" distR="114300" simplePos="0" relativeHeight="251660288" behindDoc="0" locked="0" layoutInCell="1" allowOverlap="1">
+          <wp:anchor distT="0" distB="0" distL="114300" distR="114300" simplePos="0" relativeHeight="251594240" behindDoc="0" locked="0" layoutInCell="1" allowOverlap="1">
             <wp:simplePos x="0" y="0"/>
             <wp:positionH relativeFrom="margin">
               <wp:posOffset>-280670</wp:posOffset>
@@ -2549,7 +2475,7 @@
           <w:rFonts w:ascii="Times New Roman" w:hAnsi="Times New Roman"/>
         </w:rPr>
       </w:pPr>
-      <w:bookmarkStart w:id="5" w:name="_Toc285793959"/>
+      <w:bookmarkStart w:id="6" w:name="_Toc512441646"/>
       <w:r>
         <w:rPr>
           <w:rFonts w:ascii="Times New Roman" w:hAnsi="Times New Roman"/>
@@ -2557,7 +2483,7 @@
         <w:lastRenderedPageBreak/>
         <w:t>Package Design</w:t>
       </w:r>
-      <w:bookmarkEnd w:id="5"/>
+      <w:bookmarkEnd w:id="6"/>
     </w:p>
     <w:p>
       <w:pPr>
@@ -2623,14 +2549,14 @@
           <w:rFonts w:ascii="Times New Roman" w:hAnsi="Times New Roman"/>
         </w:rPr>
       </w:pPr>
-      <w:bookmarkStart w:id="6" w:name="_Toc285793960"/>
+      <w:bookmarkStart w:id="7" w:name="_Toc512441647"/>
       <w:r>
         <w:rPr>
           <w:rFonts w:ascii="Times New Roman" w:hAnsi="Times New Roman"/>
         </w:rPr>
         <w:t>Component and Deployment Diagrams</w:t>
       </w:r>
-      <w:bookmarkEnd w:id="6"/>
+      <w:bookmarkEnd w:id="7"/>
     </w:p>
     <w:p>
       <w:pPr>
@@ -2682,8 +2608,6 @@
           </wp:inline>
         </w:drawing>
       </w:r>
-      <w:bookmarkStart w:id="7" w:name="_GoBack"/>
-      <w:bookmarkEnd w:id="7"/>
     </w:p>
     <w:p>
       <w:pPr>
@@ -2716,7 +2640,7 @@
           <w:rFonts w:ascii="Times New Roman" w:hAnsi="Times New Roman"/>
         </w:rPr>
       </w:pPr>
-      <w:bookmarkStart w:id="8" w:name="_Toc285793961"/>
+      <w:bookmarkStart w:id="8" w:name="_Toc512441648"/>
       <w:r>
         <w:rPr>
           <w:rFonts w:ascii="Times New Roman" w:hAnsi="Times New Roman"/>
@@ -2749,7 +2673,7 @@
           <w:rFonts w:ascii="Times New Roman" w:hAnsi="Times New Roman"/>
         </w:rPr>
       </w:pPr>
-      <w:bookmarkStart w:id="9" w:name="_Toc285793962"/>
+      <w:bookmarkStart w:id="9" w:name="_Toc512441649"/>
       <w:r>
         <w:rPr>
           <w:rFonts w:ascii="Times New Roman" w:hAnsi="Times New Roman"/>
@@ -2770,7 +2694,7 @@
           <w:rFonts w:ascii="Times New Roman" w:hAnsi="Times New Roman"/>
         </w:rPr>
       </w:pPr>
-      <w:bookmarkStart w:id="10" w:name="_Toc285793963"/>
+      <w:bookmarkStart w:id="10" w:name="_Toc512441650"/>
       <w:r>
         <w:rPr>
           <w:rFonts w:ascii="Times New Roman" w:hAnsi="Times New Roman"/>
@@ -2779,20 +2703,192 @@
       </w:r>
       <w:bookmarkEnd w:id="10"/>
     </w:p>
+    <w:p/>
     <w:p>
       <w:pPr>
         <w:ind w:left="709"/>
-        <w:rPr>
-          <w:i/>
-          <w:color w:val="943634"/>
-        </w:rPr>
-      </w:pPr>
-      <w:r>
-        <w:rPr>
-          <w:i/>
-          <w:color w:val="943634"/>
-        </w:rPr>
-        <w:t>[Create the interaction diagrams (1 sequence, 1 communication diagrams) for 2 relevant scenarios]</w:t>
+      </w:pPr>
+      <w:r>
+        <w:t>Sequence diagrams</w:t>
+      </w:r>
+    </w:p>
+    <w:p>
+      <w:pPr>
+        <w:ind w:left="709"/>
+      </w:pPr>
+    </w:p>
+    <w:p>
+      <w:pPr>
+        <w:pStyle w:val="ListParagraph"/>
+        <w:numPr>
+          <w:ilvl w:val="0"/>
+          <w:numId w:val="15"/>
+        </w:numPr>
+      </w:pPr>
+      <w:r>
+        <w:t>Add product to shopping cart</w:t>
+      </w:r>
+    </w:p>
+    <w:p>
+      <w:pPr>
+        <w:pStyle w:val="ListParagraph"/>
+        <w:ind w:left="1429"/>
+      </w:pPr>
+    </w:p>
+    <w:p>
+      <w:pPr>
+        <w:pStyle w:val="ListParagraph"/>
+        <w:ind w:left="1429"/>
+      </w:pPr>
+    </w:p>
+    <w:p>
+      <w:pPr>
+        <w:pStyle w:val="ListParagraph"/>
+        <w:ind w:left="1429"/>
+      </w:pPr>
+      <w:r>
+        <w:rPr>
+          <w:noProof/>
+        </w:rPr>
+        <w:drawing>
+          <wp:anchor distT="0" distB="0" distL="114300" distR="114300" simplePos="0" relativeHeight="251654656" behindDoc="0" locked="0" layoutInCell="1" allowOverlap="1">
+            <wp:simplePos x="0" y="0"/>
+            <wp:positionH relativeFrom="margin">
+              <wp:posOffset>-218814</wp:posOffset>
+            </wp:positionH>
+            <wp:positionV relativeFrom="margin">
+              <wp:posOffset>1715999</wp:posOffset>
+            </wp:positionV>
+            <wp:extent cx="6424930" cy="2126615"/>
+            <wp:effectExtent l="0" t="0" r="0" b="0"/>
+            <wp:wrapSquare wrapText="bothSides"/>
+            <wp:docPr id="5" name="Picture 5"/>
+            <wp:cNvGraphicFramePr>
+              <a:graphicFrameLocks xmlns:a="http://schemas.openxmlformats.org/drawingml/2006/main" noChangeAspect="1"/>
+            </wp:cNvGraphicFramePr>
+            <a:graphic xmlns:a="http://schemas.openxmlformats.org/drawingml/2006/main">
+              <a:graphicData uri="http://schemas.openxmlformats.org/drawingml/2006/picture">
+                <pic:pic xmlns:pic="http://schemas.openxmlformats.org/drawingml/2006/picture">
+                  <pic:nvPicPr>
+                    <pic:cNvPr id="5" name="addProduct.JPG"/>
+                    <pic:cNvPicPr/>
+                  </pic:nvPicPr>
+                  <pic:blipFill>
+                    <a:blip r:embed="rId12">
+                      <a:extLst>
+                        <a:ext uri="{28A0092B-C50C-407E-A947-70E740481C1C}">
+                          <a14:useLocalDpi xmlns:a14="http://schemas.microsoft.com/office/drawing/2010/main" val="0"/>
+                        </a:ext>
+                      </a:extLst>
+                    </a:blip>
+                    <a:stretch>
+                      <a:fillRect/>
+                    </a:stretch>
+                  </pic:blipFill>
+                  <pic:spPr>
+                    <a:xfrm>
+                      <a:off x="0" y="0"/>
+                      <a:ext cx="6424930" cy="2126615"/>
+                    </a:xfrm>
+                    <a:prstGeom prst="rect">
+                      <a:avLst/>
+                    </a:prstGeom>
+                  </pic:spPr>
+                </pic:pic>
+              </a:graphicData>
+            </a:graphic>
+            <wp14:sizeRelH relativeFrom="margin">
+              <wp14:pctWidth>0</wp14:pctWidth>
+            </wp14:sizeRelH>
+            <wp14:sizeRelV relativeFrom="margin">
+              <wp14:pctHeight>0</wp14:pctHeight>
+            </wp14:sizeRelV>
+          </wp:anchor>
+        </w:drawing>
+      </w:r>
+    </w:p>
+    <w:p>
+      <w:pPr>
+        <w:pStyle w:val="ListParagraph"/>
+        <w:numPr>
+          <w:ilvl w:val="0"/>
+          <w:numId w:val="15"/>
+        </w:numPr>
+      </w:pPr>
+      <w:r>
+        <w:t>Modify order status</w:t>
+      </w:r>
+    </w:p>
+    <w:p>
+      <w:pPr>
+        <w:pStyle w:val="ListParagraph"/>
+        <w:ind w:left="1429"/>
+      </w:pPr>
+    </w:p>
+    <w:p>
+      <w:pPr>
+        <w:pStyle w:val="ListParagraph"/>
+        <w:ind w:left="1429"/>
+      </w:pPr>
+      <w:r>
+        <w:rPr>
+          <w:noProof/>
+        </w:rPr>
+        <w:drawing>
+          <wp:anchor distT="0" distB="0" distL="114300" distR="114300" simplePos="0" relativeHeight="251721216" behindDoc="0" locked="0" layoutInCell="1" allowOverlap="1">
+            <wp:simplePos x="0" y="0"/>
+            <wp:positionH relativeFrom="margin">
+              <wp:posOffset>-218191</wp:posOffset>
+            </wp:positionH>
+            <wp:positionV relativeFrom="margin">
+              <wp:posOffset>4538720</wp:posOffset>
+            </wp:positionV>
+            <wp:extent cx="6400165" cy="2077720"/>
+            <wp:effectExtent l="0" t="0" r="0" b="0"/>
+            <wp:wrapSquare wrapText="bothSides"/>
+            <wp:docPr id="6" name="Picture 6"/>
+            <wp:cNvGraphicFramePr>
+              <a:graphicFrameLocks xmlns:a="http://schemas.openxmlformats.org/drawingml/2006/main" noChangeAspect="1"/>
+            </wp:cNvGraphicFramePr>
+            <a:graphic xmlns:a="http://schemas.openxmlformats.org/drawingml/2006/main">
+              <a:graphicData uri="http://schemas.openxmlformats.org/drawingml/2006/picture">
+                <pic:pic xmlns:pic="http://schemas.openxmlformats.org/drawingml/2006/picture">
+                  <pic:nvPicPr>
+                    <pic:cNvPr id="6" name="orderStatus.JPG"/>
+                    <pic:cNvPicPr/>
+                  </pic:nvPicPr>
+                  <pic:blipFill>
+                    <a:blip r:embed="rId13">
+                      <a:extLst>
+                        <a:ext uri="{28A0092B-C50C-407E-A947-70E740481C1C}">
+                          <a14:useLocalDpi xmlns:a14="http://schemas.microsoft.com/office/drawing/2010/main" val="0"/>
+                        </a:ext>
+                      </a:extLst>
+                    </a:blip>
+                    <a:stretch>
+                      <a:fillRect/>
+                    </a:stretch>
+                  </pic:blipFill>
+                  <pic:spPr>
+                    <a:xfrm>
+                      <a:off x="0" y="0"/>
+                      <a:ext cx="6400165" cy="2077720"/>
+                    </a:xfrm>
+                    <a:prstGeom prst="rect">
+                      <a:avLst/>
+                    </a:prstGeom>
+                  </pic:spPr>
+                </pic:pic>
+              </a:graphicData>
+            </a:graphic>
+            <wp14:sizeRelH relativeFrom="margin">
+              <wp14:pctWidth>0</wp14:pctWidth>
+            </wp14:sizeRelH>
+            <wp14:sizeRelV relativeFrom="margin">
+              <wp14:pctHeight>0</wp14:pctHeight>
+            </wp14:sizeRelV>
+          </wp:anchor>
+        </w:drawing>
       </w:r>
     </w:p>
     <w:p>
@@ -2807,7 +2903,7 @@
           <w:rFonts w:ascii="Times New Roman" w:hAnsi="Times New Roman"/>
         </w:rPr>
       </w:pPr>
-      <w:bookmarkStart w:id="11" w:name="_Toc285793964"/>
+      <w:bookmarkStart w:id="11" w:name="_Toc512441651"/>
       <w:r>
         <w:rPr>
           <w:rFonts w:ascii="Times New Roman" w:hAnsi="Times New Roman"/>
@@ -2824,62 +2920,118 @@
     </w:p>
     <w:p>
       <w:pPr>
-        <w:ind w:left="709"/>
-        <w:rPr>
-          <w:i/>
-          <w:color w:val="943634"/>
-        </w:rPr>
-      </w:pPr>
-      <w:r>
-        <w:rPr>
-          <w:i/>
-          <w:color w:val="943634"/>
-        </w:rPr>
-        <w:t>[Create the</w:t>
-      </w:r>
-      <w:r>
-        <w:rPr>
-          <w:i/>
-          <w:color w:val="943634"/>
-        </w:rPr>
-        <w:t xml:space="preserve"> UML</w:t>
-      </w:r>
-      <w:r>
-        <w:rPr>
-          <w:i/>
-          <w:color w:val="943634"/>
-        </w:rPr>
-        <w:t xml:space="preserve"> class diagram; apply</w:t>
-      </w:r>
-      <w:r>
-        <w:rPr>
-          <w:i/>
-          <w:color w:val="943634"/>
-        </w:rPr>
+        <w:pStyle w:val="ListParagraph"/>
+        <w:spacing w:line="240" w:lineRule="auto"/>
+        <w:ind w:left="0" w:firstLine="720"/>
+        <w:jc w:val="both"/>
+      </w:pPr>
+      <w:r>
+        <w:t>Singleton design pattern involves a single class which is responsible to instantiate itself.</w:t>
+      </w:r>
+      <w:r>
+        <w:t xml:space="preserve"> It only creates one instance so it is useful for accessing resources that need to be contr</w:t>
+      </w:r>
+      <w:r>
+        <w:t xml:space="preserve">olled. In this application it will be </w:t>
+      </w:r>
+      <w:r>
+        <w:t>used for database management.</w:t>
+      </w:r>
+    </w:p>
+    <w:p>
+      <w:pPr>
+        <w:pStyle w:val="ListParagraph"/>
+        <w:spacing w:line="240" w:lineRule="auto"/>
+        <w:ind w:left="0"/>
+        <w:jc w:val="both"/>
+      </w:pPr>
+      <w:r>
+        <w:tab/>
+        <w:t xml:space="preserve">Builder design pattern is a creational pattern that is used to simplify the creation of complex objects. It </w:t>
+      </w:r>
+      <w:r>
+        <w:t>allows us to decompose clearly the object construction by using internal builder object that passes the values to a parent class.</w:t>
+      </w:r>
+      <w:r>
+        <w:t xml:space="preserve"> In this application it may be used to create some complex </w:t>
+      </w:r>
+      <w:r>
+        <w:t>objects</w:t>
+      </w:r>
+      <w:r>
+        <w:t>, like Client</w:t>
+      </w:r>
+      <w:r>
+        <w:t>.</w:t>
+      </w:r>
+    </w:p>
+    <w:p>
+      <w:pPr>
+        <w:pStyle w:val="ListParagraph"/>
+        <w:spacing w:line="240" w:lineRule="auto"/>
+        <w:ind w:left="0"/>
+        <w:jc w:val="both"/>
+      </w:pPr>
+      <w:r>
+        <w:lastRenderedPageBreak/>
+        <w:tab/>
+      </w:r>
+    </w:p>
+    <w:p>
+      <w:pPr>
+        <w:pStyle w:val="ListParagraph"/>
+        <w:spacing w:line="240" w:lineRule="auto"/>
+        <w:ind w:left="0"/>
+        <w:jc w:val="both"/>
+      </w:pPr>
+      <w:r>
+        <w:rPr>
+          <w:noProof/>
+        </w:rPr>
+        <w:drawing>
+          <wp:inline distT="0" distB="0" distL="0" distR="0">
+            <wp:extent cx="6528654" cy="2945567"/>
+            <wp:effectExtent l="0" t="0" r="0" b="0"/>
+            <wp:docPr id="8" name="Picture 8"/>
+            <wp:cNvGraphicFramePr>
+              <a:graphicFrameLocks xmlns:a="http://schemas.openxmlformats.org/drawingml/2006/main" noChangeAspect="1"/>
+            </wp:cNvGraphicFramePr>
+            <a:graphic xmlns:a="http://schemas.openxmlformats.org/drawingml/2006/main">
+              <a:graphicData uri="http://schemas.openxmlformats.org/drawingml/2006/picture">
+                <pic:pic xmlns:pic="http://schemas.openxmlformats.org/drawingml/2006/picture">
+                  <pic:nvPicPr>
+                    <pic:cNvPr id="8" name="class.JPG"/>
+                    <pic:cNvPicPr/>
+                  </pic:nvPicPr>
+                  <pic:blipFill>
+                    <a:blip r:embed="rId14">
+                      <a:extLst>
+                        <a:ext uri="{28A0092B-C50C-407E-A947-70E740481C1C}">
+                          <a14:useLocalDpi xmlns:a14="http://schemas.microsoft.com/office/drawing/2010/main" val="0"/>
+                        </a:ext>
+                      </a:extLst>
+                    </a:blip>
+                    <a:stretch>
+                      <a:fillRect/>
+                    </a:stretch>
+                  </pic:blipFill>
+                  <pic:spPr>
+                    <a:xfrm>
+                      <a:off x="0" y="0"/>
+                      <a:ext cx="6535876" cy="2948825"/>
+                    </a:xfrm>
+                    <a:prstGeom prst="rect">
+                      <a:avLst/>
+                    </a:prstGeom>
+                  </pic:spPr>
+                </pic:pic>
+              </a:graphicData>
+            </a:graphic>
+          </wp:inline>
+        </w:drawing>
+      </w:r>
+      <w:r>
         <w:t xml:space="preserve"> </w:t>
-      </w:r>
-      <w:proofErr w:type="spellStart"/>
-      <w:r>
-        <w:rPr>
-          <w:i/>
-          <w:color w:val="943634"/>
-        </w:rPr>
-        <w:t>GoF</w:t>
-      </w:r>
-      <w:proofErr w:type="spellEnd"/>
-      <w:r>
-        <w:rPr>
-          <w:i/>
-          <w:color w:val="943634"/>
-        </w:rPr>
-        <w:t xml:space="preserve"> patterns</w:t>
-      </w:r>
-      <w:r>
-        <w:rPr>
-          <w:i/>
-          <w:color w:val="943634"/>
-        </w:rPr>
-        <w:t xml:space="preserve"> and motivate your choice]</w:t>
       </w:r>
     </w:p>
     <w:p>
@@ -2894,7 +3046,7 @@
           <w:rFonts w:ascii="Times New Roman" w:hAnsi="Times New Roman"/>
         </w:rPr>
       </w:pPr>
-      <w:bookmarkStart w:id="12" w:name="_Toc285793965"/>
+      <w:bookmarkStart w:id="12" w:name="_Toc512441652"/>
       <w:r>
         <w:rPr>
           <w:rFonts w:ascii="Times New Roman" w:hAnsi="Times New Roman"/>
@@ -2905,7 +3057,6 @@
     </w:p>
     <w:p>
       <w:pPr>
-        <w:ind w:left="709"/>
         <w:rPr>
           <w:i/>
           <w:color w:val="943634"/>
@@ -2914,9 +3065,50 @@
       <w:r>
         <w:rPr>
           <w:i/>
+          <w:noProof/>
           <w:color w:val="943634"/>
         </w:rPr>
-        <w:t>[Create the data model for the system.]</w:t>
+        <w:drawing>
+          <wp:inline distT="0" distB="0" distL="0" distR="0">
+            <wp:extent cx="6550521" cy="3949908"/>
+            <wp:effectExtent l="0" t="0" r="0" b="0"/>
+            <wp:docPr id="7" name="Picture 7"/>
+            <wp:cNvGraphicFramePr>
+              <a:graphicFrameLocks xmlns:a="http://schemas.openxmlformats.org/drawingml/2006/main" noChangeAspect="1"/>
+            </wp:cNvGraphicFramePr>
+            <a:graphic xmlns:a="http://schemas.openxmlformats.org/drawingml/2006/main">
+              <a:graphicData uri="http://schemas.openxmlformats.org/drawingml/2006/picture">
+                <pic:pic xmlns:pic="http://schemas.openxmlformats.org/drawingml/2006/picture">
+                  <pic:nvPicPr>
+                    <pic:cNvPr id="7" name="datamodel.JPG"/>
+                    <pic:cNvPicPr/>
+                  </pic:nvPicPr>
+                  <pic:blipFill>
+                    <a:blip r:embed="rId15">
+                      <a:extLst>
+                        <a:ext uri="{28A0092B-C50C-407E-A947-70E740481C1C}">
+                          <a14:useLocalDpi xmlns:a14="http://schemas.microsoft.com/office/drawing/2010/main" val="0"/>
+                        </a:ext>
+                      </a:extLst>
+                    </a:blip>
+                    <a:stretch>
+                      <a:fillRect/>
+                    </a:stretch>
+                  </pic:blipFill>
+                  <pic:spPr>
+                    <a:xfrm>
+                      <a:off x="0" y="0"/>
+                      <a:ext cx="6560583" cy="3955975"/>
+                    </a:xfrm>
+                    <a:prstGeom prst="rect">
+                      <a:avLst/>
+                    </a:prstGeom>
+                  </pic:spPr>
+                </pic:pic>
+              </a:graphicData>
+            </a:graphic>
+          </wp:inline>
+        </w:drawing>
       </w:r>
     </w:p>
     <w:p>
@@ -2931,7 +3123,7 @@
           <w:rFonts w:ascii="Times New Roman" w:hAnsi="Times New Roman"/>
         </w:rPr>
       </w:pPr>
-      <w:bookmarkStart w:id="13" w:name="_Toc285793966"/>
+      <w:bookmarkStart w:id="13" w:name="_Toc512441653"/>
       <w:r>
         <w:rPr>
           <w:rFonts w:ascii="Times New Roman" w:hAnsi="Times New Roman"/>
@@ -2987,7 +3179,7 @@
           <w:rFonts w:ascii="Times New Roman" w:hAnsi="Times New Roman"/>
         </w:rPr>
       </w:pPr>
-      <w:bookmarkStart w:id="14" w:name="_Toc285793967"/>
+      <w:bookmarkStart w:id="14" w:name="_Toc512441654"/>
       <w:r>
         <w:rPr>
           <w:rFonts w:ascii="Times New Roman" w:hAnsi="Times New Roman"/>
@@ -3008,7 +3200,7 @@
           <w:rFonts w:ascii="Times New Roman" w:hAnsi="Times New Roman"/>
         </w:rPr>
       </w:pPr>
-      <w:bookmarkStart w:id="15" w:name="_Toc285793968"/>
+      <w:bookmarkStart w:id="15" w:name="_Toc512441655"/>
       <w:r>
         <w:rPr>
           <w:rFonts w:ascii="Times New Roman" w:hAnsi="Times New Roman"/>
@@ -3046,7 +3238,7 @@
           <w:rFonts w:ascii="Times New Roman" w:hAnsi="Times New Roman"/>
         </w:rPr>
       </w:pPr>
-      <w:bookmarkStart w:id="16" w:name="_Toc285793969"/>
+      <w:bookmarkStart w:id="16" w:name="_Toc512441656"/>
       <w:r>
         <w:rPr>
           <w:rFonts w:ascii="Times New Roman" w:hAnsi="Times New Roman"/>
@@ -3072,6 +3264,7 @@
       <w:bookmarkStart w:id="17" w:name="_Toc285725326"/>
       <w:bookmarkStart w:id="18" w:name="_Toc285725569"/>
       <w:bookmarkStart w:id="19" w:name="_Toc285793970"/>
+      <w:bookmarkStart w:id="20" w:name="_Toc512441657"/>
       <w:r>
         <w:rPr>
           <w:rFonts w:ascii="Times New Roman" w:hAnsi="Times New Roman"/>
@@ -3102,6 +3295,7 @@
       <w:bookmarkEnd w:id="17"/>
       <w:bookmarkEnd w:id="18"/>
       <w:bookmarkEnd w:id="19"/>
+      <w:bookmarkEnd w:id="20"/>
     </w:p>
     <w:p>
       <w:pPr>
@@ -3163,14 +3357,14 @@
           <w:rFonts w:ascii="Times New Roman" w:hAnsi="Times New Roman"/>
         </w:rPr>
       </w:pPr>
-      <w:bookmarkStart w:id="20" w:name="_Toc285793971"/>
+      <w:bookmarkStart w:id="21" w:name="_Toc512441658"/>
       <w:r>
         <w:rPr>
           <w:rFonts w:ascii="Times New Roman" w:hAnsi="Times New Roman"/>
         </w:rPr>
         <w:t>Construction and Transition</w:t>
       </w:r>
-      <w:bookmarkEnd w:id="20"/>
+      <w:bookmarkEnd w:id="21"/>
     </w:p>
     <w:p>
       <w:pPr>
@@ -3192,14 +3386,14 @@
           <w:rFonts w:ascii="Times New Roman" w:hAnsi="Times New Roman"/>
         </w:rPr>
       </w:pPr>
-      <w:bookmarkStart w:id="21" w:name="_Toc285793972"/>
+      <w:bookmarkStart w:id="22" w:name="_Toc512441659"/>
       <w:r>
         <w:rPr>
           <w:rFonts w:ascii="Times New Roman" w:hAnsi="Times New Roman"/>
         </w:rPr>
         <w:t>System Testing</w:t>
       </w:r>
-      <w:bookmarkEnd w:id="21"/>
+      <w:bookmarkEnd w:id="22"/>
     </w:p>
     <w:p>
       <w:pPr>
@@ -3229,14 +3423,14 @@
           <w:rFonts w:ascii="Times New Roman" w:hAnsi="Times New Roman"/>
         </w:rPr>
       </w:pPr>
-      <w:bookmarkStart w:id="22" w:name="_Toc285793973"/>
+      <w:bookmarkStart w:id="23" w:name="_Toc512441660"/>
       <w:r>
         <w:rPr>
           <w:rFonts w:ascii="Times New Roman" w:hAnsi="Times New Roman"/>
         </w:rPr>
         <w:t>Future improvements</w:t>
       </w:r>
-      <w:bookmarkEnd w:id="22"/>
+      <w:bookmarkEnd w:id="23"/>
     </w:p>
     <w:p>
       <w:pPr>
@@ -3275,14 +3469,14 @@
           <w:rFonts w:ascii="Times New Roman" w:hAnsi="Times New Roman"/>
         </w:rPr>
       </w:pPr>
-      <w:bookmarkStart w:id="23" w:name="_Toc285793974"/>
+      <w:bookmarkStart w:id="24" w:name="_Toc512441661"/>
       <w:r>
         <w:rPr>
           <w:rFonts w:ascii="Times New Roman" w:hAnsi="Times New Roman"/>
         </w:rPr>
         <w:t>Bibliography</w:t>
       </w:r>
-      <w:bookmarkEnd w:id="23"/>
+      <w:bookmarkEnd w:id="24"/>
     </w:p>
     <w:p/>
     <w:p>
@@ -3292,10 +3486,10 @@
     </w:p>
     <w:p/>
     <w:sectPr>
-      <w:headerReference w:type="default" r:id="rId12"/>
-      <w:footerReference w:type="default" r:id="rId13"/>
-      <w:headerReference w:type="first" r:id="rId14"/>
-      <w:footerReference w:type="first" r:id="rId15"/>
+      <w:headerReference w:type="default" r:id="rId16"/>
+      <w:footerReference w:type="default" r:id="rId17"/>
+      <w:headerReference w:type="first" r:id="rId18"/>
+      <w:footerReference w:type="first" r:id="rId19"/>
       <w:pgSz w:w="12240" w:h="15840" w:code="1"/>
       <w:pgMar w:top="1440" w:right="1440" w:bottom="1440" w:left="1440" w:header="720" w:footer="720" w:gutter="0"/>
       <w:cols w:space="720"/>
@@ -3462,7 +3656,7 @@
               <w:rStyle w:val="PageNumber"/>
               <w:noProof/>
             </w:rPr>
-            <w:t>5</w:t>
+            <w:t>6</w:t>
           </w:r>
           <w:r>
             <w:rPr>
@@ -3476,29 +3670,15 @@
             </w:rPr>
             <w:t xml:space="preserve"> of </w:t>
           </w:r>
-          <w:r>
-            <w:fldChar w:fldCharType="begin"/>
-          </w:r>
-          <w:r>
-            <w:instrText xml:space="preserve"> NUMPAGES  \* MERGEFORMAT </w:instrText>
-          </w:r>
-          <w:r>
-            <w:fldChar w:fldCharType="separate"/>
-          </w:r>
-          <w:r>
-            <w:rPr>
-              <w:rStyle w:val="PageNumber"/>
-              <w:noProof/>
-            </w:rPr>
-            <w:t>7</w:t>
-          </w:r>
-          <w:r>
-            <w:rPr>
-              <w:rStyle w:val="PageNumber"/>
-              <w:noProof/>
-            </w:rPr>
-            <w:fldChar w:fldCharType="end"/>
-          </w:r>
+          <w:fldSimple w:instr=" NUMPAGES  \* MERGEFORMAT ">
+            <w:r>
+              <w:rPr>
+                <w:rStyle w:val="PageNumber"/>
+                <w:noProof/>
+              </w:rPr>
+              <w:t>9</w:t>
+            </w:r>
+          </w:fldSimple>
         </w:p>
       </w:tc>
     </w:tr>
@@ -3593,7 +3773,7 @@
             <w:t xml:space="preserve"> </w:t>
           </w:r>
           <w:r>
-            <w:t xml:space="preserve"> Version:           1.0</w:t>
+            <w:t xml:space="preserve"> Version:           1.1</w:t>
           </w:r>
         </w:p>
       </w:tc>
@@ -3604,24 +3784,14 @@
           <w:tcW w:w="6379" w:type="dxa"/>
         </w:tcPr>
         <w:p>
-          <w:r>
-            <w:fldChar w:fldCharType="begin"/>
-          </w:r>
-          <w:r>
-            <w:instrText xml:space="preserve"> TITLE  \* MERGEFORMAT </w:instrText>
-          </w:r>
-          <w:r>
-            <w:fldChar w:fldCharType="separate"/>
-          </w:r>
-          <w:r>
-            <w:t>Analysis and Design</w:t>
-          </w:r>
-          <w:r>
-            <w:t xml:space="preserve"> Document</w:t>
-          </w:r>
-          <w:r>
-            <w:fldChar w:fldCharType="end"/>
-          </w:r>
+          <w:fldSimple w:instr=" TITLE  \* MERGEFORMAT ">
+            <w:r>
+              <w:t>Analysis and Design</w:t>
+            </w:r>
+            <w:r>
+              <w:t xml:space="preserve"> Document</w:t>
+            </w:r>
+          </w:fldSimple>
         </w:p>
       </w:tc>
       <w:tc>
@@ -3630,7 +3800,10 @@
         </w:tcPr>
         <w:p>
           <w:r>
-            <w:t xml:space="preserve">  Date:  04/04/2018</w:t>
+            <w:t xml:space="preserve">  Date:  25</w:t>
+          </w:r>
+          <w:r>
+            <w:t>/04/2018</w:t>
           </w:r>
         </w:p>
       </w:tc>
@@ -3838,6 +4011,119 @@
     </w:lvl>
   </w:abstractNum>
   <w:abstractNum w:abstractNumId="2" w15:restartNumberingAfterBreak="0">
+    <w:nsid w:val="046A017F"/>
+    <w:multiLevelType w:val="hybridMultilevel"/>
+    <w:tmpl w:val="10D64C22"/>
+    <w:lvl w:ilvl="0" w:tplc="04090001">
+      <w:start w:val="1"/>
+      <w:numFmt w:val="bullet"/>
+      <w:lvlText w:val=""/>
+      <w:lvlJc w:val="left"/>
+      <w:pPr>
+        <w:ind w:left="1429" w:hanging="360"/>
+      </w:pPr>
+      <w:rPr>
+        <w:rFonts w:ascii="Symbol" w:hAnsi="Symbol" w:hint="default"/>
+      </w:rPr>
+    </w:lvl>
+    <w:lvl w:ilvl="1" w:tplc="04090003" w:tentative="1">
+      <w:start w:val="1"/>
+      <w:numFmt w:val="bullet"/>
+      <w:lvlText w:val="o"/>
+      <w:lvlJc w:val="left"/>
+      <w:pPr>
+        <w:ind w:left="2149" w:hanging="360"/>
+      </w:pPr>
+      <w:rPr>
+        <w:rFonts w:ascii="Courier New" w:hAnsi="Courier New" w:cs="Courier New" w:hint="default"/>
+      </w:rPr>
+    </w:lvl>
+    <w:lvl w:ilvl="2" w:tplc="04090005" w:tentative="1">
+      <w:start w:val="1"/>
+      <w:numFmt w:val="bullet"/>
+      <w:lvlText w:val=""/>
+      <w:lvlJc w:val="left"/>
+      <w:pPr>
+        <w:ind w:left="2869" w:hanging="360"/>
+      </w:pPr>
+      <w:rPr>
+        <w:rFonts w:ascii="Wingdings" w:hAnsi="Wingdings" w:hint="default"/>
+      </w:rPr>
+    </w:lvl>
+    <w:lvl w:ilvl="3" w:tplc="04090001" w:tentative="1">
+      <w:start w:val="1"/>
+      <w:numFmt w:val="bullet"/>
+      <w:lvlText w:val=""/>
+      <w:lvlJc w:val="left"/>
+      <w:pPr>
+        <w:ind w:left="3589" w:hanging="360"/>
+      </w:pPr>
+      <w:rPr>
+        <w:rFonts w:ascii="Symbol" w:hAnsi="Symbol" w:hint="default"/>
+      </w:rPr>
+    </w:lvl>
+    <w:lvl w:ilvl="4" w:tplc="04090003" w:tentative="1">
+      <w:start w:val="1"/>
+      <w:numFmt w:val="bullet"/>
+      <w:lvlText w:val="o"/>
+      <w:lvlJc w:val="left"/>
+      <w:pPr>
+        <w:ind w:left="4309" w:hanging="360"/>
+      </w:pPr>
+      <w:rPr>
+        <w:rFonts w:ascii="Courier New" w:hAnsi="Courier New" w:cs="Courier New" w:hint="default"/>
+      </w:rPr>
+    </w:lvl>
+    <w:lvl w:ilvl="5" w:tplc="04090005" w:tentative="1">
+      <w:start w:val="1"/>
+      <w:numFmt w:val="bullet"/>
+      <w:lvlText w:val=""/>
+      <w:lvlJc w:val="left"/>
+      <w:pPr>
+        <w:ind w:left="5029" w:hanging="360"/>
+      </w:pPr>
+      <w:rPr>
+        <w:rFonts w:ascii="Wingdings" w:hAnsi="Wingdings" w:hint="default"/>
+      </w:rPr>
+    </w:lvl>
+    <w:lvl w:ilvl="6" w:tplc="04090001" w:tentative="1">
+      <w:start w:val="1"/>
+      <w:numFmt w:val="bullet"/>
+      <w:lvlText w:val=""/>
+      <w:lvlJc w:val="left"/>
+      <w:pPr>
+        <w:ind w:left="5749" w:hanging="360"/>
+      </w:pPr>
+      <w:rPr>
+        <w:rFonts w:ascii="Symbol" w:hAnsi="Symbol" w:hint="default"/>
+      </w:rPr>
+    </w:lvl>
+    <w:lvl w:ilvl="7" w:tplc="04090003" w:tentative="1">
+      <w:start w:val="1"/>
+      <w:numFmt w:val="bullet"/>
+      <w:lvlText w:val="o"/>
+      <w:lvlJc w:val="left"/>
+      <w:pPr>
+        <w:ind w:left="6469" w:hanging="360"/>
+      </w:pPr>
+      <w:rPr>
+        <w:rFonts w:ascii="Courier New" w:hAnsi="Courier New" w:cs="Courier New" w:hint="default"/>
+      </w:rPr>
+    </w:lvl>
+    <w:lvl w:ilvl="8" w:tplc="04090005" w:tentative="1">
+      <w:start w:val="1"/>
+      <w:numFmt w:val="bullet"/>
+      <w:lvlText w:val=""/>
+      <w:lvlJc w:val="left"/>
+      <w:pPr>
+        <w:ind w:left="7189" w:hanging="360"/>
+      </w:pPr>
+      <w:rPr>
+        <w:rFonts w:ascii="Wingdings" w:hAnsi="Wingdings" w:hint="default"/>
+      </w:rPr>
+    </w:lvl>
+  </w:abstractNum>
+  <w:abstractNum w:abstractNumId="3" w15:restartNumberingAfterBreak="0">
     <w:nsid w:val="082E746A"/>
     <w:multiLevelType w:val="hybridMultilevel"/>
     <w:tmpl w:val="6742F09C"/>
@@ -3926,7 +4212,7 @@
       </w:pPr>
     </w:lvl>
   </w:abstractNum>
-  <w:abstractNum w:abstractNumId="3" w15:restartNumberingAfterBreak="0">
+  <w:abstractNum w:abstractNumId="4" w15:restartNumberingAfterBreak="0">
     <w:nsid w:val="15A06247"/>
     <w:multiLevelType w:val="hybridMultilevel"/>
     <w:tmpl w:val="9552E5DA"/>
@@ -4015,7 +4301,7 @@
       </w:pPr>
     </w:lvl>
   </w:abstractNum>
-  <w:abstractNum w:abstractNumId="4" w15:restartNumberingAfterBreak="0">
+  <w:abstractNum w:abstractNumId="5" w15:restartNumberingAfterBreak="0">
     <w:nsid w:val="183D1B0A"/>
     <w:multiLevelType w:val="hybridMultilevel"/>
     <w:tmpl w:val="13CCDDA0"/>
@@ -4104,7 +4390,7 @@
       </w:pPr>
     </w:lvl>
   </w:abstractNum>
-  <w:abstractNum w:abstractNumId="5" w15:restartNumberingAfterBreak="0">
+  <w:abstractNum w:abstractNumId="6" w15:restartNumberingAfterBreak="0">
     <w:nsid w:val="26E14A9F"/>
     <w:multiLevelType w:val="hybridMultilevel"/>
     <w:tmpl w:val="86BECE66"/>
@@ -4194,7 +4480,7 @@
       </w:pPr>
     </w:lvl>
   </w:abstractNum>
-  <w:abstractNum w:abstractNumId="6" w15:restartNumberingAfterBreak="0">
+  <w:abstractNum w:abstractNumId="7" w15:restartNumberingAfterBreak="0">
     <w:nsid w:val="35F23968"/>
     <w:multiLevelType w:val="hybridMultilevel"/>
     <w:tmpl w:val="A118ADDA"/>
@@ -4283,7 +4569,7 @@
       </w:pPr>
     </w:lvl>
   </w:abstractNum>
-  <w:abstractNum w:abstractNumId="7" w15:restartNumberingAfterBreak="0">
+  <w:abstractNum w:abstractNumId="8" w15:restartNumberingAfterBreak="0">
     <w:nsid w:val="381E213B"/>
     <w:multiLevelType w:val="hybridMultilevel"/>
     <w:tmpl w:val="86F04156"/>
@@ -4372,7 +4658,7 @@
       </w:pPr>
     </w:lvl>
   </w:abstractNum>
-  <w:abstractNum w:abstractNumId="8" w15:restartNumberingAfterBreak="0">
+  <w:abstractNum w:abstractNumId="9" w15:restartNumberingAfterBreak="0">
     <w:nsid w:val="3E1C6A61"/>
     <w:multiLevelType w:val="hybridMultilevel"/>
     <w:tmpl w:val="B48A89CC"/>
@@ -4461,7 +4747,7 @@
       </w:pPr>
     </w:lvl>
   </w:abstractNum>
-  <w:abstractNum w:abstractNumId="9" w15:restartNumberingAfterBreak="0">
+  <w:abstractNum w:abstractNumId="10" w15:restartNumberingAfterBreak="0">
     <w:nsid w:val="513C4103"/>
     <w:multiLevelType w:val="hybridMultilevel"/>
     <w:tmpl w:val="27DA5F86"/>
@@ -4550,7 +4836,7 @@
       </w:pPr>
     </w:lvl>
   </w:abstractNum>
-  <w:abstractNum w:abstractNumId="10" w15:restartNumberingAfterBreak="0">
+  <w:abstractNum w:abstractNumId="11" w15:restartNumberingAfterBreak="0">
     <w:nsid w:val="60381838"/>
     <w:multiLevelType w:val="hybridMultilevel"/>
     <w:tmpl w:val="D0224A1C"/>
@@ -4639,7 +4925,7 @@
       </w:pPr>
     </w:lvl>
   </w:abstractNum>
-  <w:abstractNum w:abstractNumId="11" w15:restartNumberingAfterBreak="0">
+  <w:abstractNum w:abstractNumId="12" w15:restartNumberingAfterBreak="0">
     <w:nsid w:val="6E422694"/>
     <w:multiLevelType w:val="hybridMultilevel"/>
     <w:tmpl w:val="B2502630"/>
@@ -4728,7 +5014,7 @@
       </w:pPr>
     </w:lvl>
   </w:abstractNum>
-  <w:abstractNum w:abstractNumId="12" w15:restartNumberingAfterBreak="0">
+  <w:abstractNum w:abstractNumId="13" w15:restartNumberingAfterBreak="0">
     <w:nsid w:val="6E5A33EC"/>
     <w:multiLevelType w:val="hybridMultilevel"/>
     <w:tmpl w:val="1076BDEE"/>
@@ -4817,7 +5103,7 @@
       </w:pPr>
     </w:lvl>
   </w:abstractNum>
-  <w:abstractNum w:abstractNumId="13" w15:restartNumberingAfterBreak="0">
+  <w:abstractNum w:abstractNumId="14" w15:restartNumberingAfterBreak="0">
     <w:nsid w:val="7F006540"/>
     <w:multiLevelType w:val="multilevel"/>
     <w:tmpl w:val="122EF47E"/>
@@ -4939,43 +5225,46 @@
     <w:abstractNumId w:val="0"/>
   </w:num>
   <w:num w:numId="2">
+    <w:abstractNumId w:val="12"/>
+  </w:num>
+  <w:num w:numId="3">
+    <w:abstractNumId w:val="3"/>
+  </w:num>
+  <w:num w:numId="4">
+    <w:abstractNumId w:val="4"/>
+  </w:num>
+  <w:num w:numId="5">
     <w:abstractNumId w:val="11"/>
   </w:num>
-  <w:num w:numId="3">
-    <w:abstractNumId w:val="2"/>
+  <w:num w:numId="6">
+    <w:abstractNumId w:val="8"/>
   </w:num>
-  <w:num w:numId="4">
-    <w:abstractNumId w:val="3"/>
+  <w:num w:numId="7">
+    <w:abstractNumId w:val="6"/>
   </w:num>
-  <w:num w:numId="5">
+  <w:num w:numId="8">
     <w:abstractNumId w:val="10"/>
   </w:num>
-  <w:num w:numId="6">
-    <w:abstractNumId w:val="7"/>
+  <w:num w:numId="9">
+    <w:abstractNumId w:val="9"/>
   </w:num>
-  <w:num w:numId="7">
+  <w:num w:numId="10">
+    <w:abstractNumId w:val="13"/>
+  </w:num>
+  <w:num w:numId="11">
     <w:abstractNumId w:val="5"/>
   </w:num>
-  <w:num w:numId="8">
-    <w:abstractNumId w:val="9"/>
-  </w:num>
-  <w:num w:numId="9">
-    <w:abstractNumId w:val="8"/>
-  </w:num>
-  <w:num w:numId="10">
-    <w:abstractNumId w:val="12"/>
-  </w:num>
-  <w:num w:numId="11">
-    <w:abstractNumId w:val="4"/>
-  </w:num>
   <w:num w:numId="12">
-    <w:abstractNumId w:val="13"/>
+    <w:abstractNumId w:val="14"/>
   </w:num>
   <w:num w:numId="13">
     <w:abstractNumId w:val="1"/>
   </w:num>
   <w:num w:numId="14">
-    <w:abstractNumId w:val="6"/>
+    <w:abstractNumId w:val="7"/>
+  </w:num>
+  <w:num w:numId="15">
+    <w:abstractNumId w:val="2"/>
   </w:num>
 </w:numbering>
 </file>

</xml_diff>